<commit_message>
Ajout de rechercher doc pour travail
</commit_message>
<xml_diff>
--- a/travail_personnel/Documents de Recherche.docx
+++ b/travail_personnel/Documents de Recherche.docx
@@ -47,6 +47,20 @@
           <w:szCs w:val="23"/>
         </w:rPr>
       </w:pPr>
+    </w:p>
+    <w:p>
+      <w:pPr>
+        <w:autoSpaceDE w:val="0"/>
+        <w:autoSpaceDN w:val="0"/>
+        <w:adjustRightInd w:val="0"/>
+        <w:spacing w:after="0" w:line="240" w:lineRule="auto"/>
+        <w:jc w:val="both"/>
+        <w:rPr>
+          <w:rFonts w:ascii="TrebuchetMS" w:hAnsi="TrebuchetMS" w:cs="TrebuchetMS"/>
+          <w:sz w:val="23"/>
+          <w:szCs w:val="23"/>
+        </w:rPr>
+      </w:pPr>
       <w:r>
         <w:rPr>
           <w:rFonts w:ascii="TrebuchetMS" w:hAnsi="TrebuchetMS" w:cs="TrebuchetMS"/>
@@ -55,16 +69,14 @@
         </w:rPr>
         <w:t xml:space="preserve">Les variables peuvent être capturées par référence ou par valeur et sont ajoutées à ce qu'on appelle la "classe de fermeture" associée à la fonction lambda. Décrivez l'utilité de la classe de fermeture d'une fonction lambda, expliquez la différence entre les différents modes de capture et </w:t>
       </w:r>
-      <w:proofErr w:type="gramStart"/>
       <w:r>
         <w:rPr>
           <w:rFonts w:ascii="TrebuchetMS" w:hAnsi="TrebuchetMS" w:cs="TrebuchetMS"/>
           <w:sz w:val="23"/>
           <w:szCs w:val="23"/>
         </w:rPr>
-        <w:t>précisez le</w:t>
+        <w:t>précisez-le</w:t>
       </w:r>
-      <w:proofErr w:type="gramEnd"/>
       <w:r>
         <w:rPr>
           <w:rFonts w:ascii="TrebuchetMS" w:hAnsi="TrebuchetMS" w:cs="TrebuchetMS"/>
@@ -74,11 +86,78 @@
         <w:t xml:space="preserve"> ou les modes qui devraient être privilégiés, en décrivant les problèmes potentiels qui peuvent se produire lorsque le mode de capture est mal choisi. Selon vous, y-a-t-il des règles qui devraient être suivies de façon systématique lorsque des variables ou des paramètres sont capturés dans une fonction lambda ? Si oui lesquelles ?</w:t>
       </w:r>
     </w:p>
-    <w:p/>
     <w:p>
+      <w:pPr>
+        <w:autoSpaceDE w:val="0"/>
+        <w:autoSpaceDN w:val="0"/>
+        <w:adjustRightInd w:val="0"/>
+        <w:spacing w:after="0" w:line="240" w:lineRule="auto"/>
+        <w:jc w:val="both"/>
+        <w:rPr>
+          <w:rFonts w:ascii="TrebuchetMS" w:hAnsi="TrebuchetMS" w:cs="TrebuchetMS"/>
+          <w:sz w:val="23"/>
+          <w:szCs w:val="23"/>
+        </w:rPr>
+      </w:pPr>
+    </w:p>
+    <w:p>
+      <w:pPr>
+        <w:autoSpaceDE w:val="0"/>
+        <w:autoSpaceDN w:val="0"/>
+        <w:adjustRightInd w:val="0"/>
+        <w:spacing w:after="0" w:line="240" w:lineRule="auto"/>
+        <w:jc w:val="both"/>
+        <w:rPr>
+          <w:rFonts w:ascii="TrebuchetMS" w:hAnsi="TrebuchetMS" w:cs="TrebuchetMS"/>
+          <w:sz w:val="23"/>
+          <w:szCs w:val="23"/>
+        </w:rPr>
+      </w:pPr>
+      <w:r>
+        <w:rPr>
+          <w:noProof/>
+        </w:rPr>
+        <w:drawing>
+          <wp:inline distT="0" distB="0" distL="0" distR="0" wp14:anchorId="2918CDD2" wp14:editId="4C623B27">
+            <wp:extent cx="5943600" cy="2985135"/>
+            <wp:effectExtent l="0" t="0" r="0" b="5715"/>
+            <wp:docPr id="1" name="Picture 1"/>
+            <wp:cNvGraphicFramePr>
+              <a:graphicFrameLocks xmlns:a="http://schemas.openxmlformats.org/drawingml/2006/main" noChangeAspect="1"/>
+            </wp:cNvGraphicFramePr>
+            <a:graphic xmlns:a="http://schemas.openxmlformats.org/drawingml/2006/main">
+              <a:graphicData uri="http://schemas.openxmlformats.org/drawingml/2006/picture">
+                <pic:pic xmlns:pic="http://schemas.openxmlformats.org/drawingml/2006/picture">
+                  <pic:nvPicPr>
+                    <pic:cNvPr id="1" name=""/>
+                    <pic:cNvPicPr/>
+                  </pic:nvPicPr>
+                  <pic:blipFill>
+                    <a:blip r:embed="rId4"/>
+                    <a:stretch>
+                      <a:fillRect/>
+                    </a:stretch>
+                  </pic:blipFill>
+                  <pic:spPr>
+                    <a:xfrm>
+                      <a:off x="0" y="0"/>
+                      <a:ext cx="5943600" cy="2985135"/>
+                    </a:xfrm>
+                    <a:prstGeom prst="rect">
+                      <a:avLst/>
+                    </a:prstGeom>
+                  </pic:spPr>
+                </pic:pic>
+              </a:graphicData>
+            </a:graphic>
+          </wp:inline>
+        </w:drawing>
+      </w:r>
       <w:bookmarkStart w:id="0" w:name="_GoBack"/>
       <w:bookmarkEnd w:id="0"/>
     </w:p>
+    <w:p/>
+    <w:p/>
     <w:sectPr>
       <w:pgSz w:w="12240" w:h="15840"/>
       <w:pgMar w:top="1440" w:right="1440" w:bottom="1440" w:left="1440" w:header="708" w:footer="708" w:gutter="0"/>

</xml_diff>